<commit_message>
AUTO FROM HOME 14.12.2023  4:16:22,74
</commit_message>
<xml_diff>
--- a/4-kurs/KURS/Кравченко/Курсовой Записка.docx
+++ b/4-kurs/KURS/Кравченко/Курсовой Записка.docx
@@ -9,6 +9,8 @@
         <w:rPr>
           <w:rFonts w:ascii="Times New Roman" w:hAnsi="Times New Roman"/>
           <w:color w:val="auto"/>
+          <w:sz w:val="32"/>
+          <w:szCs w:val="32"/>
         </w:rPr>
       </w:pPr>
       <w:bookmarkStart w:id="0" w:name="_Toc152930587"/>
@@ -16,6 +18,8 @@
         <w:rPr>
           <w:rFonts w:ascii="Times New Roman" w:hAnsi="Times New Roman"/>
           <w:color w:val="auto"/>
+          <w:sz w:val="32"/>
+          <w:szCs w:val="32"/>
         </w:rPr>
         <w:t>СОДЕРЖАНИЕ</w:t>
       </w:r>
@@ -1541,12 +1545,10 @@
       <w:r>
         <w:fldChar w:fldCharType="end"/>
       </w:r>
-      <w:bookmarkStart w:id="3" w:name="_GoBack"/>
-      <w:bookmarkEnd w:id="3"/>
       <w:r>
         <w:br w:type="page"/>
       </w:r>
-      <w:bookmarkStart w:id="4" w:name="_Toc153411923"/>
+      <w:bookmarkStart w:id="3" w:name="_Toc153411923"/>
       <w:bookmarkEnd w:id="0"/>
       <w:bookmarkEnd w:id="1"/>
       <w:bookmarkEnd w:id="2"/>
@@ -1557,7 +1559,7 @@
         <w:lastRenderedPageBreak/>
         <w:t>ВВЕДЕНИЕ</w:t>
       </w:r>
-      <w:bookmarkEnd w:id="4"/>
+      <w:bookmarkEnd w:id="3"/>
     </w:p>
     <w:p>
       <w:pPr>
@@ -1595,44 +1597,105 @@
       <w:pPr>
         <w:jc w:val="both"/>
         <w:rPr>
+          <w:szCs w:val="28"/>
+        </w:rPr>
+      </w:pPr>
+      <w:r>
+        <w:rPr>
           <w:color w:val="000000"/>
           <w:szCs w:val="28"/>
         </w:rPr>
-      </w:pPr>
+        <w:t xml:space="preserve">Мировой опыт показывает, что конкурентоспособность национальной экономики в целом связана с развитием информационных технологий. По данным Всемирного экономического форума, индекс конкурентоспособности экономики государств имеет высокий уровень корреляции с индексом развития в странах информационно-коммуникационных технологий. </w:t>
+      </w:r>
       <w:r>
         <w:rPr>
           <w:color w:val="000000"/>
           <w:szCs w:val="28"/>
         </w:rPr>
-        <w:t>Неотъемлемой частью повседневной жизни уже стали коммуникации и поиск информации с использованием сети "Интернет", а также общение в социальных сетях. С каждым годом информационные технологии открывают все более широкие перспективы для повышения эффективности бизнеса и качества жизни граждан.</w:t>
-      </w:r>
-    </w:p>
-    <w:p>
-      <w:pPr>
-        <w:jc w:val="both"/>
-        <w:rPr>
-          <w:szCs w:val="28"/>
-        </w:rPr>
-      </w:pPr>
+        <w:t>Цель курсового проекта: разработка информационной системы</w:t>
+      </w:r>
       <w:r>
         <w:rPr>
           <w:color w:val="000000"/>
           <w:szCs w:val="28"/>
         </w:rPr>
-        <w:t xml:space="preserve">Мировой опыт показывает, что конкурентоспособность национальной экономики в целом связана с развитием информационных технологий. По данным Всемирного экономического форума, индекс конкурентоспособности экономики государств имеет высокий уровень корреляции с индексом развития в странах информационно-коммуникационных технологий. </w:t>
+        <w:t xml:space="preserve"> </w:t>
       </w:r>
       <w:r>
         <w:rPr>
           <w:color w:val="000000"/>
           <w:szCs w:val="28"/>
         </w:rPr>
-        <w:t>Цель курсового проекта: разработка информационной системы</w:t>
+        <w:t xml:space="preserve">для автоматизации рабочего места в </w:t>
       </w:r>
       <w:r>
         <w:rPr>
           <w:color w:val="000000"/>
           <w:szCs w:val="28"/>
         </w:rPr>
+        <w:t>отделе инвентаризации в сфере медицинских услуг</w:t>
+      </w:r>
+      <w:r>
+        <w:rPr>
+          <w:color w:val="000000"/>
+          <w:szCs w:val="28"/>
+        </w:rPr>
+        <w:t xml:space="preserve">. </w:t>
+      </w:r>
+      <w:r>
+        <w:rPr>
+          <w:color w:val="000000"/>
+          <w:szCs w:val="28"/>
+        </w:rPr>
+        <w:t xml:space="preserve">Результаты работы могут быть использованы для </w:t>
+      </w:r>
+      <w:r>
+        <w:rPr>
+          <w:color w:val="000000"/>
+          <w:szCs w:val="28"/>
+        </w:rPr>
+        <w:t xml:space="preserve">организации учета </w:t>
+      </w:r>
+      <w:r>
+        <w:rPr>
+          <w:color w:val="000000"/>
+          <w:szCs w:val="28"/>
+        </w:rPr>
+        <w:t>материалов и инструментов,</w:t>
+      </w:r>
+      <w:r>
+        <w:rPr>
+          <w:color w:val="000000"/>
+          <w:szCs w:val="28"/>
+        </w:rPr>
+        <w:t xml:space="preserve"> находящихся </w:t>
+      </w:r>
+      <w:r>
+        <w:rPr>
+          <w:color w:val="000000"/>
+          <w:szCs w:val="28"/>
+        </w:rPr>
+        <w:t>в медицинской организации</w:t>
+      </w:r>
+      <w:r>
+        <w:rPr>
+          <w:color w:val="000000"/>
+          <w:szCs w:val="28"/>
+        </w:rPr>
+        <w:t xml:space="preserve">, контроля над поступлением и </w:t>
+      </w:r>
+      <w:r>
+        <w:rPr>
+          <w:color w:val="000000"/>
+          <w:szCs w:val="28"/>
+        </w:rPr>
+        <w:t>списанием</w:t>
+      </w:r>
+      <w:r>
+        <w:rPr>
+          <w:color w:val="000000"/>
+          <w:szCs w:val="28"/>
+        </w:rPr>
         <w:t xml:space="preserve"> </w:t>
       </w:r>
       <w:r>
@@ -1640,96 +1703,43 @@
           <w:color w:val="000000"/>
           <w:szCs w:val="28"/>
         </w:rPr>
-        <w:t xml:space="preserve">для автоматизации рабочего места в </w:t>
-      </w:r>
-      <w:r>
-        <w:rPr>
-          <w:color w:val="000000"/>
-          <w:szCs w:val="28"/>
-        </w:rPr>
-        <w:t>отделе инвентаризации в сфере медицинских услуг</w:t>
-      </w:r>
-      <w:r>
-        <w:rPr>
-          <w:color w:val="000000"/>
-          <w:szCs w:val="28"/>
-        </w:rPr>
-        <w:t xml:space="preserve">. </w:t>
-      </w:r>
-      <w:r>
-        <w:rPr>
-          <w:color w:val="000000"/>
-          <w:szCs w:val="28"/>
-        </w:rPr>
-        <w:t xml:space="preserve">Результаты работы могут быть использованы для </w:t>
-      </w:r>
-      <w:r>
-        <w:rPr>
-          <w:color w:val="000000"/>
-          <w:szCs w:val="28"/>
-        </w:rPr>
-        <w:t xml:space="preserve">организации учета </w:t>
-      </w:r>
-      <w:r>
-        <w:rPr>
-          <w:color w:val="000000"/>
-          <w:szCs w:val="28"/>
-        </w:rPr>
-        <w:t>материалов и инструментов,</w:t>
-      </w:r>
-      <w:r>
-        <w:rPr>
-          <w:color w:val="000000"/>
-          <w:szCs w:val="28"/>
-        </w:rPr>
-        <w:t xml:space="preserve"> находящихся </w:t>
-      </w:r>
-      <w:r>
-        <w:rPr>
-          <w:color w:val="000000"/>
-          <w:szCs w:val="28"/>
-        </w:rPr>
-        <w:t>в медицинской организации</w:t>
-      </w:r>
-      <w:r>
-        <w:rPr>
-          <w:color w:val="000000"/>
-          <w:szCs w:val="28"/>
-        </w:rPr>
-        <w:t xml:space="preserve">, контроля над поступлением и </w:t>
-      </w:r>
-      <w:r>
-        <w:rPr>
-          <w:color w:val="000000"/>
-          <w:szCs w:val="28"/>
-        </w:rPr>
-        <w:t>списанием</w:t>
-      </w:r>
-      <w:r>
-        <w:rPr>
-          <w:color w:val="000000"/>
+        <w:t>материалов</w:t>
+      </w:r>
+      <w:r>
+        <w:rPr>
+          <w:szCs w:val="28"/>
+        </w:rPr>
+        <w:t xml:space="preserve">, что позволит обеспечить </w:t>
+      </w:r>
+      <w:r>
+        <w:rPr>
+          <w:szCs w:val="28"/>
+        </w:rPr>
+        <w:t>лёгкость</w:t>
+      </w:r>
+      <w:r>
+        <w:rPr>
           <w:szCs w:val="28"/>
         </w:rPr>
         <w:t xml:space="preserve"> </w:t>
       </w:r>
       <w:r>
         <w:rPr>
-          <w:color w:val="000000"/>
-          <w:szCs w:val="28"/>
-        </w:rPr>
-        <w:t>материалов</w:t>
-      </w:r>
-      <w:r>
-        <w:rPr>
-          <w:szCs w:val="28"/>
-        </w:rPr>
-        <w:t xml:space="preserve">, что позволит обеспечить </w:t>
-      </w:r>
-      <w:r>
-        <w:rPr>
-          <w:szCs w:val="28"/>
-        </w:rPr>
-        <w:t>лёгкость</w:t>
+          <w:szCs w:val="28"/>
+        </w:rPr>
+        <w:t xml:space="preserve">и быстроту работы в </w:t>
+      </w:r>
+      <w:r>
+        <w:rPr>
+          <w:szCs w:val="28"/>
+        </w:rPr>
+        <w:t xml:space="preserve">определении остатков, </w:t>
+      </w:r>
+      <w:r>
+        <w:rPr>
+          <w:szCs w:val="28"/>
+        </w:rPr>
+        <w:t>а также оформлении и</w:t>
       </w:r>
       <w:r>
         <w:rPr>
@@ -1741,30 +1751,6 @@
         <w:rPr>
           <w:szCs w:val="28"/>
         </w:rPr>
-        <w:t xml:space="preserve">и быстроту работы в </w:t>
-      </w:r>
-      <w:r>
-        <w:rPr>
-          <w:szCs w:val="28"/>
-        </w:rPr>
-        <w:t xml:space="preserve">определении остатков, </w:t>
-      </w:r>
-      <w:r>
-        <w:rPr>
-          <w:szCs w:val="28"/>
-        </w:rPr>
-        <w:t>а также оформлении и</w:t>
-      </w:r>
-      <w:r>
-        <w:rPr>
-          <w:szCs w:val="28"/>
-        </w:rPr>
-        <w:t xml:space="preserve"> </w:t>
-      </w:r>
-      <w:r>
-        <w:rPr>
-          <w:szCs w:val="28"/>
-        </w:rPr>
         <w:t>заказ</w:t>
       </w:r>
       <w:r>
@@ -1791,7 +1777,7 @@
         <w:rPr>
           <w:szCs w:val="28"/>
         </w:rPr>
-        <w:t xml:space="preserve">Задачами выпускной </w:t>
+        <w:t xml:space="preserve">Задачами </w:t>
       </w:r>
       <w:r>
         <w:rPr>
@@ -2064,10 +2050,10 @@
       <w:r>
         <w:br w:type="page"/>
       </w:r>
-      <w:bookmarkStart w:id="5" w:name="_Toc152930588"/>
-      <w:bookmarkStart w:id="6" w:name="_Toc152930624"/>
-      <w:bookmarkStart w:id="7" w:name="_Toc152932911"/>
-      <w:bookmarkStart w:id="8" w:name="_Toc153411924"/>
+      <w:bookmarkStart w:id="4" w:name="_Toc152930588"/>
+      <w:bookmarkStart w:id="5" w:name="_Toc152930624"/>
+      <w:bookmarkStart w:id="6" w:name="_Toc152932911"/>
+      <w:bookmarkStart w:id="7" w:name="_Toc153411924"/>
       <w:r>
         <w:rPr>
           <w:lang w:val="ru-RU"/>
@@ -2084,33 +2070,33 @@
         </w:rPr>
         <w:br/>
       </w:r>
+      <w:bookmarkEnd w:id="4"/>
       <w:bookmarkEnd w:id="5"/>
       <w:bookmarkEnd w:id="6"/>
+      <w:r>
+        <w:rPr>
+          <w:lang w:val="ru-RU"/>
+        </w:rPr>
+        <w:t>ПОСТАНОВКА ЗАДАЧИ</w:t>
+      </w:r>
       <w:bookmarkEnd w:id="7"/>
-      <w:r>
-        <w:rPr>
-          <w:lang w:val="ru-RU"/>
-        </w:rPr>
-        <w:t>ПОСТАНОВКА ЗАДАЧИ</w:t>
-      </w:r>
-      <w:bookmarkEnd w:id="8"/>
     </w:p>
     <w:p>
       <w:pPr>
         <w:pStyle w:val="2"/>
         <w:ind w:left="0"/>
       </w:pPr>
-      <w:bookmarkStart w:id="9" w:name="_Toc152930589"/>
-      <w:bookmarkStart w:id="10" w:name="_Toc152930625"/>
-      <w:bookmarkStart w:id="11" w:name="_Toc152932912"/>
-      <w:bookmarkStart w:id="12" w:name="_Toc153411925"/>
+      <w:bookmarkStart w:id="8" w:name="_Toc152930589"/>
+      <w:bookmarkStart w:id="9" w:name="_Toc152930625"/>
+      <w:bookmarkStart w:id="10" w:name="_Toc152932912"/>
+      <w:bookmarkStart w:id="11" w:name="_Toc153411925"/>
       <w:r>
         <w:t>1.1 Описание предметной области</w:t>
       </w:r>
+      <w:bookmarkEnd w:id="8"/>
       <w:bookmarkEnd w:id="9"/>
       <w:bookmarkEnd w:id="10"/>
       <w:bookmarkEnd w:id="11"/>
-      <w:bookmarkEnd w:id="12"/>
     </w:p>
     <w:p>
       <w:pPr>
@@ -2271,7 +2257,19 @@
         <w:rPr>
           <w:szCs w:val="28"/>
         </w:rPr>
-        <w:t>заказа материалов</w:t>
+        <w:t xml:space="preserve">заказа </w:t>
+      </w:r>
+      <w:r>
+        <w:rPr>
+          <w:szCs w:val="28"/>
+        </w:rPr>
+        <w:t xml:space="preserve">медицинских </w:t>
+      </w:r>
+      <w:r>
+        <w:rPr>
+          <w:szCs w:val="28"/>
+        </w:rPr>
+        <w:t>материалов</w:t>
       </w:r>
       <w:r>
         <w:rPr>
@@ -2624,10 +2622,10 @@
         <w:pStyle w:val="2"/>
         <w:ind w:left="0"/>
       </w:pPr>
-      <w:bookmarkStart w:id="13" w:name="_Toc152930590"/>
-      <w:bookmarkStart w:id="14" w:name="_Toc152930626"/>
-      <w:bookmarkStart w:id="15" w:name="_Toc152932913"/>
-      <w:bookmarkStart w:id="16" w:name="_Toc153411926"/>
+      <w:bookmarkStart w:id="12" w:name="_Toc152930590"/>
+      <w:bookmarkStart w:id="13" w:name="_Toc152930626"/>
+      <w:bookmarkStart w:id="14" w:name="_Toc152932913"/>
+      <w:bookmarkStart w:id="15" w:name="_Toc153411926"/>
       <w:r>
         <w:t>1.</w:t>
       </w:r>
@@ -2637,10 +2635,10 @@
       <w:r>
         <w:t xml:space="preserve"> Актуальность решаемой задачи</w:t>
       </w:r>
+      <w:bookmarkEnd w:id="12"/>
       <w:bookmarkEnd w:id="13"/>
       <w:bookmarkEnd w:id="14"/>
       <w:bookmarkEnd w:id="15"/>
-      <w:bookmarkEnd w:id="16"/>
     </w:p>
     <w:p>
       <w:pPr>
@@ -2651,7 +2649,7 @@
           <w:iCs/>
         </w:rPr>
       </w:pPr>
-      <w:bookmarkStart w:id="17" w:name="_Toc152932914"/>
+      <w:bookmarkStart w:id="16" w:name="_Toc152932914"/>
       <w:r>
         <w:t>Одним из специальных элементов метода бухгалтерского учета яв</w:t>
       </w:r>
@@ -2791,7 +2789,7 @@
         <w:ind w:left="0"/>
         <w:jc w:val="both"/>
       </w:pPr>
-      <w:bookmarkStart w:id="18" w:name="_Toc153411927"/>
+      <w:bookmarkStart w:id="17" w:name="_Toc153411927"/>
       <w:r>
         <w:t>1.</w:t>
       </w:r>
@@ -2801,8 +2799,8 @@
       <w:r>
         <w:t xml:space="preserve"> Анализ существующих решений</w:t>
       </w:r>
+      <w:bookmarkEnd w:id="16"/>
       <w:bookmarkEnd w:id="17"/>
-      <w:bookmarkEnd w:id="18"/>
     </w:p>
     <w:p>
       <w:pPr>
@@ -2812,7 +2810,7 @@
           <w:szCs w:val="28"/>
         </w:rPr>
       </w:pPr>
-      <w:bookmarkStart w:id="19" w:name="_Toc152932915"/>
+      <w:bookmarkStart w:id="18" w:name="_Toc152932915"/>
       <w:proofErr w:type="spellStart"/>
       <w:r>
         <w:rPr>
@@ -4046,24 +4044,24 @@
         <w:pStyle w:val="2"/>
         <w:ind w:left="0"/>
       </w:pPr>
-      <w:bookmarkStart w:id="20" w:name="_Toc152930591"/>
-      <w:bookmarkStart w:id="21" w:name="_Toc152930627"/>
-      <w:bookmarkStart w:id="22" w:name="_Toc152932916"/>
-      <w:bookmarkStart w:id="23" w:name="_Toc153411928"/>
+      <w:bookmarkStart w:id="19" w:name="_Toc152930591"/>
+      <w:bookmarkStart w:id="20" w:name="_Toc152930627"/>
+      <w:bookmarkStart w:id="21" w:name="_Toc152932916"/>
+      <w:bookmarkStart w:id="22" w:name="_Toc153411928"/>
+      <w:bookmarkEnd w:id="18"/>
+      <w:r>
+        <w:t>1.</w:t>
+      </w:r>
+      <w:r>
+        <w:t>4</w:t>
+      </w:r>
+      <w:r>
+        <w:t xml:space="preserve"> Характеристика решаемой задачи</w:t>
+      </w:r>
       <w:bookmarkEnd w:id="19"/>
-      <w:r>
-        <w:t>1.</w:t>
-      </w:r>
-      <w:r>
-        <w:t>4</w:t>
-      </w:r>
-      <w:r>
-        <w:t xml:space="preserve"> Характеристика решаемой задачи</w:t>
-      </w:r>
       <w:bookmarkEnd w:id="20"/>
       <w:bookmarkEnd w:id="21"/>
       <w:bookmarkEnd w:id="22"/>
-      <w:bookmarkEnd w:id="23"/>
       <w:r>
         <w:t xml:space="preserve"> </w:t>
       </w:r>
@@ -4317,7 +4315,7 @@
         </w:rPr>
         <w:t xml:space="preserve"> </w:t>
       </w:r>
-      <w:bookmarkStart w:id="24" w:name="_Toc152932917"/>
+      <w:bookmarkStart w:id="23" w:name="_Toc152932917"/>
       <w:proofErr w:type="spellStart"/>
       <w:r>
         <w:rPr>
@@ -4920,7 +4918,7 @@
           <w:b w:val="0"/>
         </w:rPr>
       </w:pPr>
-      <w:bookmarkStart w:id="25" w:name="_Toc153411929"/>
+      <w:bookmarkStart w:id="24" w:name="_Toc153411929"/>
       <w:r>
         <w:rPr>
           <w:b w:val="0"/>
@@ -4933,8 +4931,8 @@
         </w:rPr>
         <w:t>ывод</w:t>
       </w:r>
+      <w:bookmarkEnd w:id="23"/>
       <w:bookmarkEnd w:id="24"/>
-      <w:bookmarkEnd w:id="25"/>
     </w:p>
     <w:p>
       <w:pPr>
@@ -5385,10 +5383,10 @@
           <w:lang w:val="ru-RU"/>
         </w:rPr>
       </w:pPr>
-      <w:bookmarkStart w:id="26" w:name="_Toc152930592"/>
-      <w:bookmarkStart w:id="27" w:name="_Toc152930628"/>
-      <w:bookmarkStart w:id="28" w:name="_Toc152932918"/>
-      <w:bookmarkStart w:id="29" w:name="_Toc153411930"/>
+      <w:bookmarkStart w:id="25" w:name="_Toc152930592"/>
+      <w:bookmarkStart w:id="26" w:name="_Toc152930628"/>
+      <w:bookmarkStart w:id="27" w:name="_Toc152932918"/>
+      <w:bookmarkStart w:id="28" w:name="_Toc153411930"/>
       <w:r>
         <w:rPr>
           <w:lang w:val="ru-RU"/>
@@ -5404,33 +5402,33 @@
         </w:rPr>
         <w:br/>
       </w:r>
+      <w:bookmarkEnd w:id="25"/>
       <w:bookmarkEnd w:id="26"/>
       <w:bookmarkEnd w:id="27"/>
+      <w:r>
+        <w:rPr>
+          <w:lang w:val="ru-RU"/>
+        </w:rPr>
+        <w:t>ПРОЕКТИРОВАНИЕ ПРОГРАММНОГО ПРОДУКТА</w:t>
+      </w:r>
       <w:bookmarkEnd w:id="28"/>
-      <w:r>
-        <w:rPr>
-          <w:lang w:val="ru-RU"/>
-        </w:rPr>
-        <w:t>ПРОЕКТИРОВАНИЕ ПРОГРАММНОГО ПРОДУКТА</w:t>
-      </w:r>
-      <w:bookmarkEnd w:id="29"/>
     </w:p>
     <w:p>
       <w:pPr>
         <w:pStyle w:val="2"/>
         <w:ind w:left="0"/>
       </w:pPr>
-      <w:bookmarkStart w:id="30" w:name="_Toc152930593"/>
-      <w:bookmarkStart w:id="31" w:name="_Toc152930629"/>
-      <w:bookmarkStart w:id="32" w:name="_Toc152932919"/>
-      <w:bookmarkStart w:id="33" w:name="_Toc153411931"/>
+      <w:bookmarkStart w:id="29" w:name="_Toc152930593"/>
+      <w:bookmarkStart w:id="30" w:name="_Toc152930629"/>
+      <w:bookmarkStart w:id="31" w:name="_Toc152932919"/>
+      <w:bookmarkStart w:id="32" w:name="_Toc153411931"/>
       <w:r>
         <w:t>2.1 Разработка модели данных</w:t>
       </w:r>
+      <w:bookmarkEnd w:id="29"/>
       <w:bookmarkEnd w:id="30"/>
       <w:bookmarkEnd w:id="31"/>
       <w:bookmarkEnd w:id="32"/>
-      <w:bookmarkEnd w:id="33"/>
     </w:p>
     <w:p>
       <w:pPr>
@@ -6423,8 +6421,8 @@
         <w:pStyle w:val="2"/>
         <w:ind w:left="0"/>
       </w:pPr>
-      <w:bookmarkStart w:id="34" w:name="_Toc152932920"/>
-      <w:bookmarkStart w:id="35" w:name="_Toc153411932"/>
+      <w:bookmarkStart w:id="33" w:name="_Toc152932920"/>
+      <w:bookmarkStart w:id="34" w:name="_Toc153411932"/>
       <w:r>
         <w:t>2.</w:t>
       </w:r>
@@ -6434,8 +6432,8 @@
       <w:r>
         <w:t xml:space="preserve"> Выбор программного обеспечения</w:t>
       </w:r>
+      <w:bookmarkEnd w:id="33"/>
       <w:bookmarkEnd w:id="34"/>
-      <w:bookmarkEnd w:id="35"/>
     </w:p>
     <w:p>
       <w:pPr>
@@ -7369,8 +7367,8 @@
         <w:pStyle w:val="2"/>
         <w:ind w:left="0"/>
       </w:pPr>
-      <w:bookmarkStart w:id="36" w:name="_Toc152932921"/>
-      <w:bookmarkStart w:id="37" w:name="_Toc153411933"/>
+      <w:bookmarkStart w:id="35" w:name="_Toc152932921"/>
+      <w:bookmarkStart w:id="36" w:name="_Toc153411933"/>
       <w:r>
         <w:t>2.</w:t>
       </w:r>
@@ -7380,8 +7378,8 @@
       <w:r>
         <w:t xml:space="preserve"> Определение требований к техническим средствам</w:t>
       </w:r>
+      <w:bookmarkEnd w:id="35"/>
       <w:bookmarkEnd w:id="36"/>
-      <w:bookmarkEnd w:id="37"/>
     </w:p>
     <w:p>
       <w:pPr>
@@ -7566,13 +7564,13 @@
         <w:ind w:left="0" w:firstLine="851"/>
         <w:jc w:val="both"/>
       </w:pPr>
-      <w:bookmarkStart w:id="38" w:name="bookmark106"/>
+      <w:bookmarkStart w:id="37" w:name="bookmark106"/>
+      <w:bookmarkEnd w:id="37"/>
+      <w:r>
+        <w:t>показать физические связи между всеми узлами реализации системы на этапе ее исполнения;</w:t>
+      </w:r>
+      <w:bookmarkStart w:id="38" w:name="bookmark107"/>
       <w:bookmarkEnd w:id="38"/>
-      <w:r>
-        <w:t>показать физические связи между всеми узлами реализации системы на этапе ее исполнения;</w:t>
-      </w:r>
-      <w:bookmarkStart w:id="39" w:name="bookmark107"/>
-      <w:bookmarkEnd w:id="39"/>
     </w:p>
     <w:p>
       <w:pPr>
@@ -7596,8 +7594,8 @@
         <w:pStyle w:val="2"/>
         <w:ind w:left="0"/>
       </w:pPr>
-      <w:bookmarkStart w:id="40" w:name="_Toc152932922"/>
-      <w:bookmarkStart w:id="41" w:name="_Toc153411934"/>
+      <w:bookmarkStart w:id="39" w:name="_Toc152932922"/>
+      <w:bookmarkStart w:id="40" w:name="_Toc153411934"/>
       <w:r>
         <w:t>2.</w:t>
       </w:r>
@@ -7607,8 +7605,8 @@
       <w:r>
         <w:t xml:space="preserve"> Защита информации</w:t>
       </w:r>
+      <w:bookmarkEnd w:id="39"/>
       <w:bookmarkEnd w:id="40"/>
-      <w:bookmarkEnd w:id="41"/>
     </w:p>
     <w:p>
       <w:pPr>
@@ -7635,20 +7633,20 @@
         <w:pStyle w:val="2"/>
         <w:ind w:left="0"/>
       </w:pPr>
-      <w:bookmarkStart w:id="42" w:name="_Toc152930594"/>
-      <w:bookmarkStart w:id="43" w:name="_Toc152930630"/>
-      <w:bookmarkStart w:id="44" w:name="_Toc152932923"/>
-      <w:bookmarkStart w:id="45" w:name="_Toc153411935"/>
+      <w:bookmarkStart w:id="41" w:name="_Toc152930594"/>
+      <w:bookmarkStart w:id="42" w:name="_Toc152930630"/>
+      <w:bookmarkStart w:id="43" w:name="_Toc152932923"/>
+      <w:bookmarkStart w:id="44" w:name="_Toc153411935"/>
       <w:r>
         <w:t>В</w:t>
       </w:r>
+      <w:bookmarkEnd w:id="41"/>
       <w:bookmarkEnd w:id="42"/>
+      <w:r>
+        <w:t>ывод</w:t>
+      </w:r>
       <w:bookmarkEnd w:id="43"/>
-      <w:r>
-        <w:t>ывод</w:t>
-      </w:r>
       <w:bookmarkEnd w:id="44"/>
-      <w:bookmarkEnd w:id="45"/>
     </w:p>
     <w:p>
       <w:r>
@@ -7679,8 +7677,8 @@
           <w:lang w:val="ru-RU"/>
         </w:rPr>
       </w:pPr>
-      <w:bookmarkStart w:id="46" w:name="_Toc152932924"/>
-      <w:bookmarkStart w:id="47" w:name="_Toc153411936"/>
+      <w:bookmarkStart w:id="45" w:name="_Toc152932924"/>
+      <w:bookmarkStart w:id="46" w:name="_Toc153411936"/>
       <w:r>
         <w:rPr>
           <w:lang w:val="ru-RU"/>
@@ -7696,22 +7694,22 @@
         </w:rPr>
         <w:br/>
       </w:r>
+      <w:bookmarkEnd w:id="45"/>
+      <w:r>
+        <w:rPr>
+          <w:lang w:val="ru-RU"/>
+        </w:rPr>
+        <w:t>РАЗРАБОТКА ПРОГРАММНОГО ОБЕСПЕЧЕНИЯ</w:t>
+      </w:r>
       <w:bookmarkEnd w:id="46"/>
-      <w:r>
-        <w:rPr>
-          <w:lang w:val="ru-RU"/>
-        </w:rPr>
-        <w:t>РАЗРАБОТКА ПРОГРАММНОГО ОБЕСПЕЧЕНИЯ</w:t>
-      </w:r>
-      <w:bookmarkEnd w:id="47"/>
     </w:p>
     <w:p>
       <w:pPr>
         <w:pStyle w:val="2"/>
         <w:ind w:left="0"/>
       </w:pPr>
-      <w:bookmarkStart w:id="48" w:name="_Toc152932926"/>
-      <w:bookmarkStart w:id="49" w:name="_Toc153411937"/>
+      <w:bookmarkStart w:id="47" w:name="_Toc152932926"/>
+      <w:bookmarkStart w:id="48" w:name="_Toc153411937"/>
       <w:r>
         <w:t>3.</w:t>
       </w:r>
@@ -7721,8 +7719,8 @@
       <w:r>
         <w:t xml:space="preserve"> Определение формы представления входных и выходных данных</w:t>
       </w:r>
+      <w:bookmarkEnd w:id="47"/>
       <w:bookmarkEnd w:id="48"/>
-      <w:bookmarkEnd w:id="49"/>
     </w:p>
     <w:p>
       <w:pPr>
@@ -8246,8 +8244,8 @@
         <w:pStyle w:val="2"/>
         <w:ind w:left="0"/>
       </w:pPr>
-      <w:bookmarkStart w:id="50" w:name="_Toc152932928"/>
-      <w:bookmarkStart w:id="51" w:name="_Toc153411938"/>
+      <w:bookmarkStart w:id="49" w:name="_Toc152932928"/>
+      <w:bookmarkStart w:id="50" w:name="_Toc153411938"/>
       <w:r>
         <w:t>3.</w:t>
       </w:r>
@@ -8257,8 +8255,8 @@
       <w:r>
         <w:t xml:space="preserve"> Тестирование программного модуля</w:t>
       </w:r>
+      <w:bookmarkEnd w:id="49"/>
       <w:bookmarkEnd w:id="50"/>
-      <w:bookmarkEnd w:id="51"/>
     </w:p>
     <w:p>
       <w:pPr>
@@ -8918,11 +8916,11 @@
         <w:pStyle w:val="2"/>
         <w:ind w:left="0"/>
       </w:pPr>
-      <w:bookmarkStart w:id="52" w:name="_Toc153411939"/>
+      <w:bookmarkStart w:id="51" w:name="_Toc153411939"/>
       <w:r>
         <w:t>Вывод</w:t>
       </w:r>
-      <w:bookmarkEnd w:id="52"/>
+      <w:bookmarkEnd w:id="51"/>
     </w:p>
     <w:p>
       <w:pPr>
@@ -8939,10 +8937,10 @@
       <w:r>
         <w:br w:type="page"/>
       </w:r>
-      <w:bookmarkStart w:id="53" w:name="_Toc152930595"/>
-      <w:bookmarkStart w:id="54" w:name="_Toc152930631"/>
-      <w:bookmarkStart w:id="55" w:name="_Toc152932930"/>
-      <w:bookmarkStart w:id="56" w:name="_Toc153411940"/>
+      <w:bookmarkStart w:id="52" w:name="_Toc152930595"/>
+      <w:bookmarkStart w:id="53" w:name="_Toc152930631"/>
+      <w:bookmarkStart w:id="54" w:name="_Toc152932930"/>
+      <w:bookmarkStart w:id="55" w:name="_Toc153411940"/>
       <w:r>
         <w:rPr>
           <w:lang w:val="ru-RU"/>
@@ -8959,30 +8957,30 @@
         </w:rPr>
         <w:br/>
       </w:r>
+      <w:bookmarkEnd w:id="52"/>
       <w:bookmarkEnd w:id="53"/>
       <w:bookmarkEnd w:id="54"/>
+      <w:r>
+        <w:rPr>
+          <w:lang w:val="ru-RU"/>
+        </w:rPr>
+        <w:t>ЭНЕРГ</w:t>
+      </w:r>
+      <w:proofErr w:type="gramStart"/>
+      <w:r>
+        <w:rPr>
+          <w:lang w:val="ru-RU"/>
+        </w:rPr>
+        <w:t>О-</w:t>
+      </w:r>
+      <w:proofErr w:type="gramEnd"/>
+      <w:r>
+        <w:rPr>
+          <w:lang w:val="ru-RU"/>
+        </w:rPr>
+        <w:t xml:space="preserve"> И РЕСУРСОСБЕРЕЖЕНИЕ</w:t>
+      </w:r>
       <w:bookmarkEnd w:id="55"/>
-      <w:r>
-        <w:rPr>
-          <w:lang w:val="ru-RU"/>
-        </w:rPr>
-        <w:t>ЭНЕРГ</w:t>
-      </w:r>
-      <w:proofErr w:type="gramStart"/>
-      <w:r>
-        <w:rPr>
-          <w:lang w:val="ru-RU"/>
-        </w:rPr>
-        <w:t>О-</w:t>
-      </w:r>
-      <w:proofErr w:type="gramEnd"/>
-      <w:r>
-        <w:rPr>
-          <w:lang w:val="ru-RU"/>
-        </w:rPr>
-        <w:t xml:space="preserve"> И РЕСУРСОСБЕРЕЖЕНИЕ</w:t>
-      </w:r>
-      <w:bookmarkEnd w:id="56"/>
       <w:r>
         <w:t xml:space="preserve"> </w:t>
       </w:r>
@@ -10398,8 +10396,8 @@
         <w:pStyle w:val="2"/>
         <w:ind w:left="0"/>
       </w:pPr>
-      <w:bookmarkStart w:id="57" w:name="_Toc152932931"/>
-      <w:bookmarkStart w:id="58" w:name="_Toc153411941"/>
+      <w:bookmarkStart w:id="56" w:name="_Toc152932931"/>
+      <w:bookmarkStart w:id="57" w:name="_Toc153411941"/>
       <w:r>
         <w:lastRenderedPageBreak/>
         <w:t>В</w:t>
@@ -10407,8 +10405,8 @@
       <w:r>
         <w:t>ывод</w:t>
       </w:r>
+      <w:bookmarkEnd w:id="56"/>
       <w:bookmarkEnd w:id="57"/>
-      <w:bookmarkEnd w:id="58"/>
     </w:p>
     <w:p>
       <w:pPr>
@@ -10511,7 +10509,7 @@
       <w:r>
         <w:br w:type="page"/>
       </w:r>
-      <w:bookmarkStart w:id="59" w:name="_Toc153411942"/>
+      <w:bookmarkStart w:id="58" w:name="_Toc153411942"/>
       <w:r>
         <w:rPr>
           <w:lang w:val="ru-RU"/>
@@ -10519,7 +10517,7 @@
         <w:lastRenderedPageBreak/>
         <w:t>ЗАКЛЮЧЕНИЕ</w:t>
       </w:r>
-      <w:bookmarkEnd w:id="59"/>
+      <w:bookmarkEnd w:id="58"/>
     </w:p>
     <w:p>
       <w:pPr>
@@ -11014,25 +11012,24 @@
           <w:szCs w:val="28"/>
         </w:rPr>
       </w:pPr>
-      <w:r>
-        <w:rPr>
-          <w:szCs w:val="28"/>
-        </w:rPr>
-        <w:t xml:space="preserve">Показатели проведенного анализа свидетельствуют о правильности </w:t>
-      </w:r>
-      <w:proofErr w:type="gramStart"/>
-      <w:r>
-        <w:rPr>
-          <w:szCs w:val="28"/>
-        </w:rPr>
-        <w:t>выбора</w:t>
-      </w:r>
-      <w:proofErr w:type="gramEnd"/>
-      <w:r>
-        <w:rPr>
-          <w:szCs w:val="28"/>
-        </w:rPr>
-        <w:t xml:space="preserve"> в</w:t>
+      <w:bookmarkStart w:id="59" w:name="_GoBack"/>
+      <w:r>
+        <w:rPr>
+          <w:szCs w:val="28"/>
+        </w:rPr>
+        <w:t xml:space="preserve">Результатом </w:t>
+      </w:r>
+      <w:r>
+        <w:rPr>
+          <w:szCs w:val="28"/>
+        </w:rPr>
+        <w:t>курсового проекта</w:t>
+      </w:r>
+      <w:r>
+        <w:rPr>
+          <w:szCs w:val="28"/>
+        </w:rPr>
+        <w:t xml:space="preserve"> является</w:t>
       </w:r>
       <w:r>
         <w:rPr>
@@ -11044,33 +11041,25 @@
         <w:rPr>
           <w:szCs w:val="28"/>
         </w:rPr>
-        <w:t>силу рентабельности реализации создаваемой автоматизированной системы.</w:t>
-      </w:r>
-    </w:p>
-    <w:p>
-      <w:pPr>
-        <w:jc w:val="both"/>
-        <w:rPr>
-          <w:szCs w:val="28"/>
-        </w:rPr>
-      </w:pPr>
-      <w:r>
-        <w:rPr>
-          <w:szCs w:val="28"/>
-        </w:rPr>
-        <w:t xml:space="preserve">Результатом </w:t>
-      </w:r>
-      <w:r>
-        <w:rPr>
-          <w:szCs w:val="28"/>
-        </w:rPr>
-        <w:t>курсового проекта</w:t>
-      </w:r>
-      <w:r>
-        <w:rPr>
-          <w:szCs w:val="28"/>
-        </w:rPr>
-        <w:t xml:space="preserve"> является</w:t>
+        <w:t xml:space="preserve">разработанная информационная система, охватывающая основные бизнес-процессы отдела </w:t>
+      </w:r>
+      <w:r>
+        <w:rPr>
+          <w:szCs w:val="28"/>
+        </w:rPr>
+        <w:t xml:space="preserve">бухгалтерии занимающегося инвентаризацией </w:t>
+      </w:r>
+      <w:r>
+        <w:rPr>
+          <w:szCs w:val="28"/>
+        </w:rPr>
+        <w:t>организации</w:t>
+      </w:r>
+      <w:r>
+        <w:rPr>
+          <w:szCs w:val="28"/>
+        </w:rPr>
+        <w:t>, которая внедрена и</w:t>
       </w:r>
       <w:r>
         <w:rPr>
@@ -11082,51 +11071,21 @@
         <w:rPr>
           <w:szCs w:val="28"/>
         </w:rPr>
-        <w:t xml:space="preserve">разработанная информационная система, охватывающая основные бизнес-процессы отдела </w:t>
-      </w:r>
-      <w:r>
-        <w:rPr>
-          <w:szCs w:val="28"/>
-        </w:rPr>
-        <w:t xml:space="preserve">бухгалтерии занимающегося инвентаризацией </w:t>
-      </w:r>
-      <w:r>
-        <w:rPr>
-          <w:szCs w:val="28"/>
-        </w:rPr>
-        <w:t>организации</w:t>
-      </w:r>
-      <w:r>
-        <w:rPr>
-          <w:szCs w:val="28"/>
-        </w:rPr>
-        <w:t>, которая внедрена и</w:t>
-      </w:r>
-      <w:r>
-        <w:rPr>
-          <w:szCs w:val="28"/>
-        </w:rPr>
-        <w:t xml:space="preserve"> </w:t>
-      </w:r>
-      <w:r>
-        <w:rPr>
-          <w:szCs w:val="28"/>
-        </w:rPr>
         <w:t xml:space="preserve">успешно используется в организации. </w:t>
       </w:r>
     </w:p>
-    <w:p>
-      <w:pPr>
-        <w:jc w:val="both"/>
-        <w:rPr>
-          <w:szCs w:val="28"/>
-        </w:rPr>
-      </w:pPr>
-      <w:r>
-        <w:rPr>
-          <w:szCs w:val="28"/>
-        </w:rPr>
-        <w:lastRenderedPageBreak/>
+    <w:bookmarkEnd w:id="59"/>
+    <w:p>
+      <w:pPr>
+        <w:jc w:val="both"/>
+        <w:rPr>
+          <w:szCs w:val="28"/>
+        </w:rPr>
+      </w:pPr>
+      <w:r>
+        <w:rPr>
+          <w:szCs w:val="28"/>
+        </w:rPr>
         <w:t>В качестве перспективы развития этой системы можно предложить</w:t>
       </w:r>
       <w:r>
@@ -11791,7 +11750,7 @@
         <w:noProof/>
         <w:lang w:val="ru-RU"/>
       </w:rPr>
-      <w:t>4</w:t>
+      <w:t>31</w:t>
     </w:r>
     <w:r>
       <w:fldChar w:fldCharType="end"/>
@@ -16650,7 +16609,6 @@
   <w:style w:type="character" w:default="1" w:styleId="a0">
     <w:name w:val="Default Paragraph Font"/>
     <w:uiPriority w:val="1"/>
-    <w:semiHidden/>
     <w:unhideWhenUsed/>
   </w:style>
   <w:style w:type="table" w:default="1" w:styleId="a1">
@@ -17645,7 +17603,7 @@
   <a:extraClrSchemeLst/>
   <a:extLst>
     <a:ext uri="{05A4C25C-085E-4340-85A3-A5531E510DB2}">
-      <thm15:themeFamily xmlns="" xmlns:thm15="http://schemas.microsoft.com/office/thememl/2012/main" name="Office Theme" id="{62F939B6-93AF-4DB8-9C6B-D6C7DFDC589F}" vid="{4A3C46E8-61CC-4603-A589-7422A47A8E4A}"/>
+      <thm15:themeFamily xmlns:thm15="http://schemas.microsoft.com/office/thememl/2012/main" xmlns="" name="Office Theme" id="{62F939B6-93AF-4DB8-9C6B-D6C7DFDC589F}" vid="{4A3C46E8-61CC-4603-A589-7422A47A8E4A}"/>
     </a:ext>
   </a:extLst>
 </a:theme>
@@ -17656,7 +17614,7 @@
 </file>
 
 <file path=customXml/itemProps1.xml><?xml version="1.0" encoding="utf-8"?>
-<ds:datastoreItem xmlns:ds="http://schemas.openxmlformats.org/officeDocument/2006/customXml" ds:itemID="{BDBE7414-7B32-4969-929F-692B947B80D7}">
+<ds:datastoreItem xmlns:ds="http://schemas.openxmlformats.org/officeDocument/2006/customXml" ds:itemID="{B452BBB1-CEF7-4086-A95D-254721404D1F}">
   <ds:schemaRefs>
     <ds:schemaRef ds:uri="http://schemas.openxmlformats.org/officeDocument/2006/bibliography"/>
   </ds:schemaRefs>

</xml_diff>